<commit_message>
Updated project doc (to match what's on Blackboard)
</commit_message>
<xml_diff>
--- a/docs/ShutUpProjectDoc.docx
+++ b/docs/ShutUpProjectDoc.docx
@@ -11,6 +11,7 @@
           <w:szCs w:val="60"/>
         </w:rPr>
       </w:pPr>
+      <w:proofErr w:type="spellStart"/>
       <w:r>
         <w:rPr>
           <w:sz w:val="96"/>
@@ -25,6 +26,7 @@
         </w:rPr>
         <w:t>p</w:t>
       </w:r>
+      <w:proofErr w:type="spellEnd"/>
     </w:p>
     <w:p>
       <w:pPr>
@@ -61,8 +63,16 @@
         <w:rPr>
           <w:sz w:val="40"/>
         </w:rPr>
-        <w:t>Lauren Aberle</w:t>
-      </w:r>
+        <w:t xml:space="preserve">Lauren </w:t>
+      </w:r>
+      <w:proofErr w:type="spellStart"/>
+      <w:r>
+        <w:rPr>
+          <w:sz w:val="40"/>
+        </w:rPr>
+        <w:t>Aberle</w:t>
+      </w:r>
+      <w:proofErr w:type="spellEnd"/>
     </w:p>
     <w:p>
       <w:pPr>
@@ -137,6 +147,7 @@
           <w:sz w:val="48"/>
         </w:rPr>
       </w:pPr>
+      <w:proofErr w:type="spellStart"/>
       <w:r>
         <w:rPr>
           <w:rFonts w:cstheme="minorHAnsi"/>
@@ -145,8 +156,9 @@
           <w:szCs w:val="19"/>
           <w:shd w:val="clear" w:color="auto" w:fill="FFFFFF"/>
         </w:rPr>
-        <w:t xml:space="preserve">ShutUp is an Android application that </w:t>
-      </w:r>
+        <w:t>ShutUp</w:t>
+      </w:r>
+      <w:proofErr w:type="spellEnd"/>
       <w:r>
         <w:rPr>
           <w:rFonts w:cstheme="minorHAnsi"/>
@@ -155,6 +167,16 @@
           <w:szCs w:val="19"/>
           <w:shd w:val="clear" w:color="auto" w:fill="FFFFFF"/>
         </w:rPr>
+        <w:t xml:space="preserve"> is an Android application that </w:t>
+      </w:r>
+      <w:r>
+        <w:rPr>
+          <w:rFonts w:cstheme="minorHAnsi"/>
+          <w:color w:val="333333"/>
+          <w:sz w:val="24"/>
+          <w:szCs w:val="19"/>
+          <w:shd w:val="clear" w:color="auto" w:fill="FFFFFF"/>
+        </w:rPr>
         <w:t>allows you to adjust your ring volume based on calendar events, your location, and what time it is.</w:t>
       </w:r>
     </w:p>
@@ -178,6 +200,7 @@
           <w:sz w:val="48"/>
         </w:rPr>
       </w:pPr>
+      <w:proofErr w:type="spellStart"/>
       <w:r>
         <w:rPr>
           <w:rFonts w:cstheme="minorHAnsi"/>
@@ -186,38 +209,10 @@
           <w:szCs w:val="19"/>
           <w:shd w:val="clear" w:color="auto" w:fill="FFFFFF"/>
         </w:rPr>
-        <w:t>ShutUp will run in the background, synthesizing calendar events, location, and time to correctly set the phone's ring volume. It will sync with Google Calendar to allow the user to adjust volume for each event. The user can change the volume setting based on the time of day. The user can also specify a volume based on his or her location (the app will use coarse location, not GPS). Locations will be defined by either the user entering an address for a location, having a "learn the location I'm currently in" button, or allowing the user to draw locations on a map (time permitting). Additionally, the user may define his or her own profiles with more than just a "volume" setting (e.g. changing ringtone song), time permitting.</w:t>
-      </w:r>
-    </w:p>
-    <w:p>
-      <w:pPr>
-        <w:rPr>
-          <w:sz w:val="36"/>
-        </w:rPr>
-      </w:pPr>
-      <w:r>
-        <w:rPr>
-          <w:sz w:val="36"/>
-        </w:rPr>
-        <w:br w:type="page"/>
-      </w:r>
-    </w:p>
-    <w:p>
-      <w:pPr>
-        <w:rPr>
-          <w:sz w:val="36"/>
-        </w:rPr>
-      </w:pPr>
-      <w:r>
-        <w:rPr>
-          <w:sz w:val="36"/>
-        </w:rPr>
-        <w:lastRenderedPageBreak/>
-        <w:t>User Stories</w:t>
-      </w:r>
-    </w:p>
-    <w:p>
-      <w:pPr>
+        <w:t>ShutUp</w:t>
+      </w:r>
+      <w:proofErr w:type="spellEnd"/>
+      <w:r>
         <w:rPr>
           <w:rFonts w:cstheme="minorHAnsi"/>
           <w:color w:val="333333"/>
@@ -225,8 +220,37 @@
           <w:szCs w:val="19"/>
           <w:shd w:val="clear" w:color="auto" w:fill="FFFFFF"/>
         </w:rPr>
-      </w:pPr>
-      <w:r>
+        <w:t xml:space="preserve"> will run in the background, synthesizing calendar events, location, and time to correctly set the phone's ring volume. It will sync with Google Calendar to allow the user to adjust volume for each event. The user can change the volume setting based on the time of day. The user can also specify a volume based on his or her location (the app will use coarse location, not GPS). Locations will be defined by either the user entering an address for a location, having a "learn the location I'm currently in" button, or allowing the user to draw locations on a map (time permitting). Additionally, the user may define his or her own profiles with more than just a "volume" setting (e.g. changing ringtone song), time permitting.</w:t>
+      </w:r>
+    </w:p>
+    <w:p>
+      <w:pPr>
+        <w:rPr>
+          <w:sz w:val="36"/>
+        </w:rPr>
+      </w:pPr>
+      <w:r>
+        <w:rPr>
+          <w:sz w:val="36"/>
+        </w:rPr>
+        <w:br w:type="page"/>
+      </w:r>
+    </w:p>
+    <w:p>
+      <w:pPr>
+        <w:rPr>
+          <w:sz w:val="36"/>
+        </w:rPr>
+      </w:pPr>
+      <w:r>
+        <w:rPr>
+          <w:sz w:val="36"/>
+        </w:rPr>
+        <w:t>User Stories</w:t>
+      </w:r>
+    </w:p>
+    <w:p>
+      <w:pPr>
         <w:rPr>
           <w:rFonts w:cstheme="minorHAnsi"/>
           <w:color w:val="333333"/>
@@ -234,8 +258,7 @@
           <w:szCs w:val="19"/>
           <w:shd w:val="clear" w:color="auto" w:fill="FFFFFF"/>
         </w:rPr>
-        <w:t>Complex mathematical formulas fill Marvin the Miner's head as he works furiously to finish his math test. He has studied for weeks, and it's all paying off. As he confidently boxes his last answer on a particularly nasty fourth order partial differential equation, the wor</w:t>
-      </w:r>
+      </w:pPr>
       <w:r>
         <w:rPr>
           <w:rFonts w:cstheme="minorHAnsi"/>
@@ -244,7 +267,7 @@
           <w:szCs w:val="19"/>
           <w:shd w:val="clear" w:color="auto" w:fill="FFFFFF"/>
         </w:rPr>
-        <w:t>st thing happens. Justin B</w:t>
+        <w:t>Complex mathematical formulas fill Marvin the Miner's head as he works furiously to finish his math test. He has studied for weeks, and it's all paying off. As he confidently boxes his last answer on a particularly nasty fourth order partial differential equation, the wor</w:t>
       </w:r>
       <w:r>
         <w:rPr>
@@ -254,8 +277,9 @@
           <w:szCs w:val="19"/>
           <w:shd w:val="clear" w:color="auto" w:fill="FFFFFF"/>
         </w:rPr>
-        <w:t>i</w:t>
-      </w:r>
+        <w:t xml:space="preserve">st thing happens. Justin </w:t>
+      </w:r>
+      <w:proofErr w:type="spellStart"/>
       <w:r>
         <w:rPr>
           <w:rFonts w:cstheme="minorHAnsi"/>
@@ -264,7 +288,7 @@
           <w:szCs w:val="19"/>
           <w:shd w:val="clear" w:color="auto" w:fill="FFFFFF"/>
         </w:rPr>
-        <w:t>e</w:t>
+        <w:t>B</w:t>
       </w:r>
       <w:r>
         <w:rPr>
@@ -274,7 +298,7 @@
           <w:szCs w:val="19"/>
           <w:shd w:val="clear" w:color="auto" w:fill="FFFFFF"/>
         </w:rPr>
-        <w:t>ber's "Baby" pierces the ears of everyone in the exam room. Marvin's face turns bright red as he fumbles with his cell phone, pressing every button his pudgy fingers can find. The ringing finally stops, but it's too late. The test moderator walks over, takes his test, rips it up, and throws it in the trash. "Per departmental procedure, you will receive zero credit..." Marvin wakes up, heart pounding, sweat lining his forehead. It was all a dream.</w:t>
+        <w:t>i</w:t>
       </w:r>
       <w:r>
         <w:rPr>
@@ -282,8 +306,9 @@
           <w:color w:val="333333"/>
           <w:sz w:val="24"/>
           <w:szCs w:val="19"/>
-        </w:rPr>
-        <w:br/>
+          <w:shd w:val="clear" w:color="auto" w:fill="FFFFFF"/>
+        </w:rPr>
+        <w:t>e</w:t>
       </w:r>
       <w:r>
         <w:rPr>
@@ -293,11 +318,10 @@
           <w:szCs w:val="19"/>
           <w:shd w:val="clear" w:color="auto" w:fill="FFFFFF"/>
         </w:rPr>
-        <w:t>He quickly grabs his phone and immediately downloads the aptly named ShutUp application for his Android device. He enters the date and time of his math test into Google calendar, knowing that his new ShutUp app will recognize this event and ensure that Justin will remain silent for the entire specified time period. While he's awake, he decides to configure some other ringer options. He selects the "location" button and indicates that he would like to set his ringer to vibrate while he is at work. He then navigates to the "time" screen. This allows him to set his phone to loud every weekday after 3pm ensuring he never misses a call after class is out. With this new found piece of mind, Marvin falls back to sleep and gets a good night's rest.</w:t>
-      </w:r>
-    </w:p>
-    <w:p>
-      <w:pPr>
+        <w:t>ber's</w:t>
+      </w:r>
+      <w:proofErr w:type="spellEnd"/>
+      <w:r>
         <w:rPr>
           <w:rFonts w:cstheme="minorHAnsi"/>
           <w:color w:val="333333"/>
@@ -305,15 +329,112 @@
           <w:szCs w:val="19"/>
           <w:shd w:val="clear" w:color="auto" w:fill="FFFFFF"/>
         </w:rPr>
-      </w:pPr>
+        <w:t xml:space="preserve"> "Baby" pierces the ears of everyone in the exam room. Marvin's face turns bright red as he fumbles with his cell phone, pressing every button his pudgy fingers can find. The ringing finally stops, but it's too late. The test moderator walks over, takes his test, rips it up, and throws it in the trash. "Per departmental procedure, you will receive zero credit..." Marvin wakes up, heart pounding, sweat lining his forehead. It was all a dream.</w:t>
+      </w:r>
       <w:r>
         <w:rPr>
           <w:rFonts w:cstheme="minorHAnsi"/>
           <w:color w:val="333333"/>
           <w:sz w:val="24"/>
           <w:szCs w:val="19"/>
+        </w:rPr>
+        <w:br/>
+      </w:r>
+      <w:r>
+        <w:rPr>
+          <w:rFonts w:cstheme="minorHAnsi"/>
+          <w:color w:val="333333"/>
+          <w:sz w:val="24"/>
+          <w:szCs w:val="19"/>
           <w:shd w:val="clear" w:color="auto" w:fill="FFFFFF"/>
         </w:rPr>
+        <w:t xml:space="preserve">He quickly grabs his phone and immediately downloads the aptly named </w:t>
+      </w:r>
+      <w:proofErr w:type="spellStart"/>
+      <w:r>
+        <w:rPr>
+          <w:rFonts w:cstheme="minorHAnsi"/>
+          <w:color w:val="333333"/>
+          <w:sz w:val="24"/>
+          <w:szCs w:val="19"/>
+          <w:shd w:val="clear" w:color="auto" w:fill="FFFFFF"/>
+        </w:rPr>
+        <w:t>ShutUp</w:t>
+      </w:r>
+      <w:proofErr w:type="spellEnd"/>
+      <w:r>
+        <w:rPr>
+          <w:rFonts w:cstheme="minorHAnsi"/>
+          <w:color w:val="333333"/>
+          <w:sz w:val="24"/>
+          <w:szCs w:val="19"/>
+          <w:shd w:val="clear" w:color="auto" w:fill="FFFFFF"/>
+        </w:rPr>
+        <w:t xml:space="preserve"> application for his Android device. He enters the date and time of his math test into Google calendar, knowing that his new </w:t>
+      </w:r>
+      <w:proofErr w:type="spellStart"/>
+      <w:r>
+        <w:rPr>
+          <w:rFonts w:cstheme="minorHAnsi"/>
+          <w:color w:val="333333"/>
+          <w:sz w:val="24"/>
+          <w:szCs w:val="19"/>
+          <w:shd w:val="clear" w:color="auto" w:fill="FFFFFF"/>
+        </w:rPr>
+        <w:t>ShutUp</w:t>
+      </w:r>
+      <w:proofErr w:type="spellEnd"/>
+      <w:r>
+        <w:rPr>
+          <w:rFonts w:cstheme="minorHAnsi"/>
+          <w:color w:val="333333"/>
+          <w:sz w:val="24"/>
+          <w:szCs w:val="19"/>
+          <w:shd w:val="clear" w:color="auto" w:fill="FFFFFF"/>
+        </w:rPr>
+        <w:t xml:space="preserve"> app will recognize this event and ensure that Justin will remain silent for the entire specified time period. While he's awake, he decides to configure some other ringer options. He selects the "location" button and indicates that he would like to set his ringer to vibrate while he is at work. He then navigates to the "time" screen. This allows him to set his phone to loud every weekday after 3pm ensuring he never misses a call after class is out. With this new found piece of mind, </w:t>
+      </w:r>
+      <w:proofErr w:type="gramStart"/>
+      <w:r>
+        <w:rPr>
+          <w:rFonts w:cstheme="minorHAnsi"/>
+          <w:color w:val="333333"/>
+          <w:sz w:val="24"/>
+          <w:szCs w:val="19"/>
+          <w:shd w:val="clear" w:color="auto" w:fill="FFFFFF"/>
+        </w:rPr>
+        <w:t>Marvin falls back to sleep and gets</w:t>
+      </w:r>
+      <w:proofErr w:type="gramEnd"/>
+      <w:r>
+        <w:rPr>
+          <w:rFonts w:cstheme="minorHAnsi"/>
+          <w:color w:val="333333"/>
+          <w:sz w:val="24"/>
+          <w:szCs w:val="19"/>
+          <w:shd w:val="clear" w:color="auto" w:fill="FFFFFF"/>
+        </w:rPr>
+        <w:t xml:space="preserve"> a good night's rest.</w:t>
+      </w:r>
+    </w:p>
+    <w:p>
+      <w:pPr>
+        <w:rPr>
+          <w:rFonts w:cstheme="minorHAnsi"/>
+          <w:color w:val="333333"/>
+          <w:sz w:val="24"/>
+          <w:szCs w:val="19"/>
+          <w:shd w:val="clear" w:color="auto" w:fill="FFFFFF"/>
+        </w:rPr>
+      </w:pPr>
+      <w:r>
+        <w:rPr>
+          <w:rFonts w:cstheme="minorHAnsi"/>
+          <w:color w:val="333333"/>
+          <w:sz w:val="24"/>
+          <w:szCs w:val="19"/>
+          <w:shd w:val="clear" w:color="auto" w:fill="FFFFFF"/>
+        </w:rPr>
         <w:br w:type="page"/>
       </w:r>
     </w:p>
@@ -328,7 +449,6 @@
         <w:rPr>
           <w:sz w:val="36"/>
         </w:rPr>
-        <w:lastRenderedPageBreak/>
         <w:t>Use Case</w:t>
       </w:r>
       <w:r>
@@ -615,7 +735,6 @@
         <w:rPr>
           <w:sz w:val="36"/>
         </w:rPr>
-        <w:lastRenderedPageBreak/>
         <w:t>Use Case Diagram</w:t>
       </w:r>
     </w:p>
@@ -694,7 +813,6 @@
         <w:rPr>
           <w:sz w:val="36"/>
         </w:rPr>
-        <w:lastRenderedPageBreak/>
         <w:t>Use Case</w:t>
       </w:r>
       <w:r>
@@ -758,7 +876,21 @@
         <w:rPr>
           <w:sz w:val="24"/>
         </w:rPr>
-        <w:t>He indicates he would like to adjust the ring volume for these events. The ShutUp application displays all of his calendar events. Billy sorts them by either start time of the event, recurring/single event type, or alphabetically.</w:t>
+        <w:t xml:space="preserve">He indicates he would like to adjust the ring volume for these events. The </w:t>
+      </w:r>
+      <w:proofErr w:type="spellStart"/>
+      <w:r>
+        <w:rPr>
+          <w:sz w:val="24"/>
+        </w:rPr>
+        <w:t>ShutUp</w:t>
+      </w:r>
+      <w:proofErr w:type="spellEnd"/>
+      <w:r>
+        <w:rPr>
+          <w:sz w:val="24"/>
+        </w:rPr>
+        <w:t xml:space="preserve"> application displays all of his calendar events. Billy sorts them by either start time of the event, recurring/single event type, or alphabetically.</w:t>
       </w:r>
     </w:p>
     <w:p>
@@ -829,7 +961,21 @@
         <w:rPr>
           <w:sz w:val="24"/>
         </w:rPr>
-        <w:t>Billy has not entered any Google Calendar events into his phone. When he indicates he would like to view these events in the ShutUp application, he receives a message that he has not added any events and is given the option to open Google Calendar.</w:t>
+        <w:t xml:space="preserve">Billy has not entered any Google Calendar events into his phone. When he indicates he would like to view these events in the </w:t>
+      </w:r>
+      <w:proofErr w:type="spellStart"/>
+      <w:r>
+        <w:rPr>
+          <w:sz w:val="24"/>
+        </w:rPr>
+        <w:t>ShutUp</w:t>
+      </w:r>
+      <w:proofErr w:type="spellEnd"/>
+      <w:r>
+        <w:rPr>
+          <w:sz w:val="24"/>
+        </w:rPr>
+        <w:t xml:space="preserve"> application, he receives a message that he has not added any events and is given the option to open Google Calendar.</w:t>
       </w:r>
     </w:p>
     <w:p>
@@ -905,7 +1051,21 @@
         <w:rPr>
           <w:sz w:val="24"/>
         </w:rPr>
-        <w:t>Google Calendar is not installed on Billy’s phone. When he indicates he would like to view these events in the ShutUp application, he receives a message that he has not installed Google Calendar, and is given the option to open the Google Play store to install it.</w:t>
+        <w:t xml:space="preserve">Google Calendar is not installed on Billy’s phone. When he indicates he would like to view these events in the </w:t>
+      </w:r>
+      <w:proofErr w:type="spellStart"/>
+      <w:r>
+        <w:rPr>
+          <w:sz w:val="24"/>
+        </w:rPr>
+        <w:t>ShutUp</w:t>
+      </w:r>
+      <w:proofErr w:type="spellEnd"/>
+      <w:r>
+        <w:rPr>
+          <w:sz w:val="24"/>
+        </w:rPr>
+        <w:t xml:space="preserve"> application, he receives a message that he has not installed Google Calendar, and is given the option to open the Google Play store to install it.</w:t>
       </w:r>
     </w:p>
     <w:p>
@@ -955,7 +1115,6 @@
         <w:rPr>
           <w:sz w:val="36"/>
         </w:rPr>
-        <w:lastRenderedPageBreak/>
         <w:t xml:space="preserve">Use </w:t>
       </w:r>
       <w:r>
@@ -1031,7 +1190,6 @@
         <w:rPr>
           <w:sz w:val="36"/>
         </w:rPr>
-        <w:lastRenderedPageBreak/>
         <w:t>Use Case 3: Ring v</w:t>
       </w:r>
       <w:r>
@@ -1106,7 +1264,7 @@
         <w:rPr>
           <w:sz w:val="24"/>
         </w:rPr>
-        <w:t>Busy Student</w:t>
+        <w:t>Time</w:t>
       </w:r>
     </w:p>
     <w:p>
@@ -1257,6 +1415,7 @@
           <w:sz w:val="24"/>
         </w:rPr>
       </w:pPr>
+      <w:proofErr w:type="gramStart"/>
       <w:r>
         <w:rPr>
           <w:b/>
@@ -1275,7 +1434,14 @@
         <w:rPr>
           <w:sz w:val="24"/>
         </w:rPr>
-        <w:t>1. Calendar event occurs</w:t>
+        <w:t>1.</w:t>
+      </w:r>
+      <w:proofErr w:type="gramEnd"/>
+      <w:r>
+        <w:rPr>
+          <w:sz w:val="24"/>
+        </w:rPr>
+        <w:t xml:space="preserve"> Calendar event occurs</w:t>
       </w:r>
     </w:p>
     <w:p>
@@ -1286,6 +1452,7 @@
           <w:sz w:val="24"/>
         </w:rPr>
       </w:pPr>
+      <w:proofErr w:type="gramStart"/>
       <w:r>
         <w:rPr>
           <w:b/>
@@ -1311,7 +1478,14 @@
         <w:rPr>
           <w:sz w:val="24"/>
         </w:rPr>
-        <w:t>2. Ring volume adjusts according to user’s preference</w:t>
+        <w:t>2.</w:t>
+      </w:r>
+      <w:proofErr w:type="gramEnd"/>
+      <w:r>
+        <w:rPr>
+          <w:sz w:val="24"/>
+        </w:rPr>
+        <w:t xml:space="preserve"> Ring volume adjusts according to user’s preference</w:t>
       </w:r>
     </w:p>
     <w:p>
@@ -1507,6 +1681,7 @@
           <w:sz w:val="24"/>
         </w:rPr>
       </w:pPr>
+      <w:proofErr w:type="gramStart"/>
       <w:r>
         <w:rPr>
           <w:b/>
@@ -1527,6 +1702,7 @@
         </w:rPr>
         <w:t>Many times per day, depending on how many calendar events the user has specified.</w:t>
       </w:r>
+      <w:proofErr w:type="gramEnd"/>
     </w:p>
     <w:p>
       <w:pPr>
@@ -1588,7 +1764,6 @@
         <w:rPr>
           <w:sz w:val="36"/>
         </w:rPr>
-        <w:lastRenderedPageBreak/>
         <w:t>Domain</w:t>
       </w:r>
     </w:p>
@@ -1636,11 +1811,20 @@
           <w:sz w:val="24"/>
         </w:rPr>
       </w:pPr>
-      <w:r>
-        <w:rPr>
-          <w:sz w:val="24"/>
-        </w:rPr>
-        <w:t xml:space="preserve">TimeRange – </w:t>
+      <w:proofErr w:type="spellStart"/>
+      <w:proofErr w:type="gramStart"/>
+      <w:r>
+        <w:rPr>
+          <w:sz w:val="24"/>
+        </w:rPr>
+        <w:t>TimeRange</w:t>
+      </w:r>
+      <w:proofErr w:type="spellEnd"/>
+      <w:r>
+        <w:rPr>
+          <w:sz w:val="24"/>
+        </w:rPr>
+        <w:t xml:space="preserve"> – </w:t>
       </w:r>
       <w:r>
         <w:rPr>
@@ -1660,6 +1844,7 @@
         </w:rPr>
         <w:t>with a defined beginning and end.</w:t>
       </w:r>
+      <w:proofErr w:type="gramEnd"/>
     </w:p>
     <w:p>
       <w:pPr>
@@ -1768,34 +1953,55 @@
         <w:rPr>
           <w:sz w:val="36"/>
         </w:rPr>
-        <w:lastRenderedPageBreak/>
-        <w:t>Screen Sketches (not done yet)</w:t>
-      </w:r>
-    </w:p>
-    <w:p>
-      <w:pPr>
-        <w:rPr>
-          <w:sz w:val="36"/>
-        </w:rPr>
-      </w:pPr>
-    </w:p>
-    <w:p>
-      <w:pPr>
-        <w:jc w:val="center"/>
-        <w:rPr>
-          <w:sz w:val="36"/>
-        </w:rPr>
-        <w:sectPr>
-          <w:pgSz w:w="12240" w:h="15840" w:code="1"/>
-          <w:pgMar w:top="1440" w:right="1440" w:bottom="1440" w:left="1440" w:header="720" w:footer="720" w:gutter="0"/>
-          <w:cols w:space="720"/>
-          <w:docGrid w:linePitch="360"/>
-        </w:sectPr>
-      </w:pPr>
-    </w:p>
-    <w:p>
-      <w:pPr>
-        <w:jc w:val="center"/>
+        <w:t>Screen Sketches</w:t>
+      </w:r>
+    </w:p>
+    <w:p>
+      <w:pPr>
+        <w:rPr>
+          <w:sz w:val="36"/>
+        </w:rPr>
+      </w:pPr>
+    </w:p>
+    <w:p>
+      <w:pPr>
+        <w:rPr>
+          <w:sz w:val="24"/>
+          <w:szCs w:val="24"/>
+        </w:rPr>
+      </w:pPr>
+      <w:r>
+        <w:rPr>
+          <w:sz w:val="24"/>
+          <w:szCs w:val="24"/>
+        </w:rPr>
+        <w:t>There will be no splash screen, when the busy student launches the application, he or she will be greeted by one of</w:t>
+      </w:r>
+      <w:r>
+        <w:rPr>
+          <w:sz w:val="24"/>
+          <w:szCs w:val="24"/>
+        </w:rPr>
+        <w:t xml:space="preserve"> the following</w:t>
+      </w:r>
+      <w:r>
+        <w:rPr>
+          <w:sz w:val="24"/>
+          <w:szCs w:val="24"/>
+        </w:rPr>
+        <w:t xml:space="preserve"> three screens.</w:t>
+      </w:r>
+    </w:p>
+    <w:p>
+      <w:pPr>
+        <w:rPr>
+          <w:sz w:val="24"/>
+          <w:szCs w:val="24"/>
+        </w:rPr>
+      </w:pPr>
+    </w:p>
+    <w:p>
+      <w:pPr>
         <w:rPr>
           <w:sz w:val="36"/>
         </w:rPr>
@@ -1826,7 +2032,6 @@
           <w:noProof/>
           <w:sz w:val="36"/>
         </w:rPr>
-        <w:lastRenderedPageBreak/>
         <w:drawing>
           <wp:inline distT="0" distB="0" distL="0" distR="0">
             <wp:extent cx="3266228" cy="2244104"/>
@@ -1947,6 +2152,57 @@
           <w:sz w:val="36"/>
         </w:rPr>
       </w:pPr>
+      <w:r>
+        <w:rPr>
+          <w:noProof/>
+          <w:sz w:val="36"/>
+        </w:rPr>
+        <w:drawing>
+          <wp:inline distT="0" distB="0" distL="0" distR="0">
+            <wp:extent cx="3174365" cy="4752975"/>
+            <wp:effectExtent l="19050" t="0" r="6985" b="0"/>
+            <wp:docPr id="4" name="Picture 1"/>
+            <wp:cNvGraphicFramePr>
+              <a:graphicFrameLocks xmlns:a="http://schemas.openxmlformats.org/drawingml/2006/main" noChangeAspect="1"/>
+            </wp:cNvGraphicFramePr>
+            <a:graphic xmlns:a="http://schemas.openxmlformats.org/drawingml/2006/main">
+              <a:graphicData uri="http://schemas.openxmlformats.org/drawingml/2006/picture">
+                <pic:pic xmlns:pic="http://schemas.openxmlformats.org/drawingml/2006/picture">
+                  <pic:nvPicPr>
+                    <pic:cNvPr id="0" name="Picture 1"/>
+                    <pic:cNvPicPr>
+                      <a:picLocks noChangeAspect="1" noChangeArrowheads="1"/>
+                    </pic:cNvPicPr>
+                  </pic:nvPicPr>
+                  <pic:blipFill>
+                    <a:blip r:embed="rId8" cstate="print"/>
+                    <a:srcRect/>
+                    <a:stretch>
+                      <a:fillRect/>
+                    </a:stretch>
+                  </pic:blipFill>
+                  <pic:spPr bwMode="auto">
+                    <a:xfrm>
+                      <a:off x="0" y="0"/>
+                      <a:ext cx="3174365" cy="4752975"/>
+                    </a:xfrm>
+                    <a:prstGeom prst="rect">
+                      <a:avLst/>
+                    </a:prstGeom>
+                    <a:noFill/>
+                    <a:ln w="9525">
+                      <a:noFill/>
+                      <a:miter lim="800000"/>
+                      <a:headEnd/>
+                      <a:tailEnd/>
+                    </a:ln>
+                  </pic:spPr>
+                </pic:pic>
+              </a:graphicData>
+            </a:graphic>
+          </wp:inline>
+        </w:drawing>
+      </w:r>
     </w:p>
     <w:p>
       <w:pPr>
@@ -2489,6 +2745,36 @@
     <w:rPr>
       <w:color w:val="0000FF"/>
       <w:u w:val="single"/>
+    </w:rPr>
+  </w:style>
+  <w:style w:type="paragraph" w:styleId="BalloonText">
+    <w:name w:val="Balloon Text"/>
+    <w:basedOn w:val="Normal"/>
+    <w:link w:val="BalloonTextChar"/>
+    <w:uiPriority w:val="99"/>
+    <w:semiHidden/>
+    <w:unhideWhenUsed/>
+    <w:rsid w:val="00FB6478"/>
+    <w:pPr>
+      <w:spacing w:after="0" w:line="240" w:lineRule="auto"/>
+    </w:pPr>
+    <w:rPr>
+      <w:rFonts w:ascii="Tahoma" w:hAnsi="Tahoma" w:cs="Tahoma"/>
+      <w:sz w:val="16"/>
+      <w:szCs w:val="16"/>
+    </w:rPr>
+  </w:style>
+  <w:style w:type="character" w:customStyle="1" w:styleId="BalloonTextChar">
+    <w:name w:val="Balloon Text Char"/>
+    <w:basedOn w:val="DefaultParagraphFont"/>
+    <w:link w:val="BalloonText"/>
+    <w:uiPriority w:val="99"/>
+    <w:semiHidden/>
+    <w:rsid w:val="00FB6478"/>
+    <w:rPr>
+      <w:rFonts w:ascii="Tahoma" w:hAnsi="Tahoma" w:cs="Tahoma"/>
+      <w:sz w:val="16"/>
+      <w:szCs w:val="16"/>
     </w:rPr>
   </w:style>
 </w:styles>

</xml_diff>